<commit_message>
Configuration file - environment.
</commit_message>
<xml_diff>
--- a/Angular Task.docx
+++ b/Angular Task.docx
@@ -67,9 +67,18 @@
           <w:szCs w:val="24"/>
           <w:highlight w:val="green"/>
         </w:rPr>
-        <w:t xml:space="preserve">Here you have REST API which allows you to list and search countries. </w:t>
-      </w:r>
-      <w:bookmarkStart w:id="0" w:name="_GoBack"/>
+        <w:t>Here you have REST API which allows you to list and search countries. https://rapidapi.com/apilayernet/api/rest-countries-v1</w:t>
+      </w:r>
+    </w:p>
+    <w:p>
+      <w:pPr>
+        <w:rPr>
+          <w:rFonts w:ascii="Cambria Math" w:eastAsia="Times New Roman" w:hAnsi="Cambria Math" w:cs="Arial"/>
+          <w:color w:val="222222"/>
+          <w:sz w:val="24"/>
+          <w:szCs w:val="24"/>
+        </w:rPr>
+      </w:pPr>
       <w:r>
         <w:rPr>
           <w:rFonts w:ascii="Cambria Math" w:eastAsia="Times New Roman" w:hAnsi="Cambria Math" w:cs="Arial"/>
@@ -78,9 +87,28 @@
           <w:szCs w:val="24"/>
           <w:highlight w:val="green"/>
         </w:rPr>
-        <w:t>https://rapidapi.com/apilayernet/api/rest-countries-v1</w:t>
-      </w:r>
-      <w:bookmarkEnd w:id="0"/>
+        <w:t>First, you need to create an Angular application with Angular CLI (routing yes, styling CSS / SCSS / less as you want).</w:t>
+      </w:r>
+    </w:p>
+    <w:p>
+      <w:pPr>
+        <w:rPr>
+          <w:rFonts w:ascii="Cambria Math" w:eastAsia="Times New Roman" w:hAnsi="Cambria Math" w:cs="Arial"/>
+          <w:color w:val="222222"/>
+          <w:sz w:val="24"/>
+          <w:szCs w:val="24"/>
+        </w:rPr>
+      </w:pPr>
+      <w:r>
+        <w:rPr>
+          <w:rFonts w:ascii="Cambria Math" w:eastAsia="Times New Roman" w:hAnsi="Cambria Math" w:cs="Arial"/>
+          <w:color w:val="222222"/>
+          <w:sz w:val="24"/>
+          <w:szCs w:val="24"/>
+          <w:highlight w:val="red"/>
+        </w:rPr>
+        <w:t>Then you need to add Angular Material (we work with it in ADF applications) https://material.angular.io/guide/getting-started</w:t>
+      </w:r>
     </w:p>
     <w:p>
       <w:pPr>
@@ -99,46 +127,16 @@
           <w:szCs w:val="24"/>
           <w:highlight w:val="green"/>
         </w:rPr>
-        <w:t>First, you need to create an Angular application with Angular CLI (routing yes, styling CSS / SCSS / less as you want).</w:t>
-      </w:r>
-    </w:p>
-    <w:p>
-      <w:pPr>
-        <w:rPr>
-          <w:rFonts w:ascii="Cambria Math" w:eastAsia="Times New Roman" w:hAnsi="Cambria Math" w:cs="Arial"/>
-          <w:color w:val="222222"/>
-          <w:sz w:val="24"/>
-          <w:szCs w:val="24"/>
-        </w:rPr>
-      </w:pPr>
-      <w:r>
-        <w:rPr>
-          <w:rFonts w:ascii="Cambria Math" w:eastAsia="Times New Roman" w:hAnsi="Cambria Math" w:cs="Arial"/>
-          <w:color w:val="222222"/>
-          <w:sz w:val="24"/>
-          <w:szCs w:val="24"/>
-          <w:highlight w:val="red"/>
-        </w:rPr>
-        <w:t>Then you need to add Angular Material (we work with it in ADF applications) https://material.angular.io/guide/getting-started</w:t>
-      </w:r>
-    </w:p>
-    <w:p>
-      <w:pPr>
-        <w:rPr>
-          <w:rFonts w:ascii="Cambria Math" w:eastAsia="Times New Roman" w:hAnsi="Cambria Math" w:cs="Arial"/>
-          <w:color w:val="222222"/>
-          <w:sz w:val="24"/>
-          <w:szCs w:val="24"/>
-        </w:rPr>
-      </w:pPr>
-      <w:r>
-        <w:rPr>
-          <w:rFonts w:ascii="Cambria Math" w:eastAsia="Times New Roman" w:hAnsi="Cambria Math" w:cs="Arial"/>
-          <w:color w:val="222222"/>
-          <w:sz w:val="24"/>
-          <w:szCs w:val="24"/>
-        </w:rPr>
-        <w:t xml:space="preserve">Next, you would like to create a service to provide data from rest API (with HttpClientModule), create components to show a list of countries and every country as </w:t>
+        <w:t>Next, you would like to create a service to provide data from rest API (with HttpClientModule), create components to show a list of countries and every country as</w:t>
+      </w:r>
+      <w:r>
+        <w:rPr>
+          <w:rFonts w:ascii="Cambria Math" w:eastAsia="Times New Roman" w:hAnsi="Cambria Math" w:cs="Arial"/>
+          <w:color w:val="222222"/>
+          <w:sz w:val="24"/>
+          <w:szCs w:val="24"/>
+        </w:rPr>
+        <w:t xml:space="preserve"> </w:t>
       </w:r>
     </w:p>
     <w:p>
@@ -415,6 +413,7 @@
           <w:szCs w:val="24"/>
         </w:rPr>
       </w:pPr>
+      <w:bookmarkStart w:id="0" w:name="_GoBack"/>
       <w:r>
         <w:rPr>
           <w:rFonts w:ascii="Cambria Math" w:eastAsia="Times New Roman" w:hAnsi="Cambria Math" w:cs="Arial"/>
@@ -425,6 +424,7 @@
         <w:t>4. Use NGRX for State Management</w:t>
       </w:r>
     </w:p>
+    <w:bookmarkEnd w:id="0"/>
     <w:p>
       <w:pPr>
         <w:rPr>

</xml_diff>